<commit_message>
Käyttäjä pystyy tilaamaan useampaa kuin yhtä paitakokoa
</commit_message>
<xml_diff>
--- a/Orders.docx
+++ b/Orders.docx
@@ -8,22 +8,22 @@
           <w:b/>
           <w:bCs/>
         </w:rPr>
-        <w:t xml:space="preserve">Heikki K</w:t>
-      </w:r>
-    </w:p>
-    <w:p>
-      <w:r>
-        <w:t xml:space="preserve">vittulanjänkä 34</w:t>
-      </w:r>
-    </w:p>
-    <w:p>
-      <w:r>
-        <w:t xml:space="preserve">Parkano 39700</w:t>
-      </w:r>
-    </w:p>
-    <w:p>
-      <w:r>
-        <w:t xml:space="preserve">Size &amp; Quantity: Large, 3</w:t>
+        <w:t xml:space="preserve">John Doe</w:t>
+      </w:r>
+    </w:p>
+    <w:p>
+      <w:r>
+        <w:t xml:space="preserve">123 Main St</w:t>
+      </w:r>
+    </w:p>
+    <w:p>
+      <w:r>
+        <w:t xml:space="preserve">Anytown 12345</w:t>
+      </w:r>
+    </w:p>
+    <w:p>
+      <w:r>
+        <w:t xml:space="preserve">undefined undefined</w:t>
       </w:r>
     </w:p>
     <w:sectPr>

</xml_diff>

<commit_message>
Tilaukset logataan myös tekstifiluun
</commit_message>
<xml_diff>
--- a/Orders.docx
+++ b/Orders.docx
@@ -3,29 +3,87 @@
 <w:document xmlns:wpc="http://schemas.microsoft.com/office/word/2010/wordprocessingCanvas" xmlns:mc="http://schemas.openxmlformats.org/markup-compatibility/2006" xmlns:o="urn:schemas-microsoft-com:office:office" xmlns:r="http://schemas.openxmlformats.org/officeDocument/2006/relationships" xmlns:m="http://schemas.openxmlformats.org/officeDocument/2006/math" xmlns:v="urn:schemas-microsoft-com:vml" xmlns:wp14="http://schemas.microsoft.com/office/word/2010/wordprocessingDrawing" xmlns:wp="http://schemas.openxmlformats.org/drawingml/2006/wordprocessingDrawing" xmlns:w10="urn:schemas-microsoft-com:office:word" xmlns:w="http://schemas.openxmlformats.org/wordprocessingml/2006/main" xmlns:w14="http://schemas.microsoft.com/office/word/2010/wordml" xmlns:w15="http://schemas.microsoft.com/office/word/2012/wordml" xmlns:wpg="http://schemas.microsoft.com/office/word/2010/wordprocessingGroup" xmlns:wpi="http://schemas.microsoft.com/office/word/2010/wordprocessingInk" xmlns:wne="http://schemas.microsoft.com/office/word/2006/wordml" xmlns:wps="http://schemas.microsoft.com/office/word/2010/wordprocessingShape" xmlns:cx="http://schemas.microsoft.com/office/drawing/2014/chartex" xmlns:cx1="http://schemas.microsoft.com/office/drawing/2015/9/8/chartex" xmlns:cx2="http://schemas.microsoft.com/office/drawing/2015/10/21/chartex" xmlns:cx3="http://schemas.microsoft.com/office/drawing/2016/5/9/chartex" xmlns:cx4="http://schemas.microsoft.com/office/drawing/2016/5/10/chartex" xmlns:cx5="http://schemas.microsoft.com/office/drawing/2016/5/11/chartex" xmlns:cx6="http://schemas.microsoft.com/office/drawing/2016/5/12/chartex" xmlns:cx7="http://schemas.microsoft.com/office/drawing/2016/5/13/chartex" xmlns:cx8="http://schemas.microsoft.com/office/drawing/2016/5/14/chartex" xmlns:aink="http://schemas.microsoft.com/office/drawing/2016/ink" xmlns:am3d="http://schemas.microsoft.com/office/drawing/2017/model3d" xmlns:w16cex="http://schemas.microsoft.com/office/word/2018/wordml/cex" xmlns:w16cid="http://schemas.microsoft.com/office/word/2016/wordml/cid" xmlns:w16="http://schemas.microsoft.com/office/word/2018/wordml" xmlns:w16sdtdh="http://schemas.microsoft.com/office/word/2020/wordml/sdtdatahash" xmlns:w16se="http://schemas.microsoft.com/office/word/2015/wordml/symex" mc:Ignorable="w14 w15 wp14">
   <w:body>
     <w:p>
-      <w:r>
-        <w:rPr>
-          <w:b/>
-          <w:bCs/>
-        </w:rPr>
-        <w:t xml:space="preserve">John Doe</w:t>
-      </w:r>
+      <w:pPr>
+        <w:sectPr>
+          <w:pgSz w:w="11906" w:h="16838" w:orient="portrait"/>
+          <w:pgMar w:top="1440" w:right="1440" w:bottom="1440" w:left="1440" w:header="708" w:footer="708" w:gutter="0"/>
+          <w:pgNumType/>
+          <w:docGrid w:linePitch="360"/>
+        </w:sectPr>
+      </w:pPr>
     </w:p>
-    <w:p>
-      <w:r>
-        <w:t xml:space="preserve">123 Main St</w:t>
-      </w:r>
-    </w:p>
-    <w:p>
-      <w:r>
-        <w:t xml:space="preserve">Anytown 12345</w:t>
-      </w:r>
-    </w:p>
-    <w:p>
-      <w:r>
-        <w:t xml:space="preserve">undefined undefined</w:t>
-      </w:r>
-    </w:p>
+    <w:tbl>
+      <w:tblPr>
+        <w:tblW w:type="auto" w:w="100"/>
+        <w:tblBorders>
+          <w:top w:val="single" w:color="auto" w:sz="4"/>
+          <w:left w:val="single" w:color="auto" w:sz="4"/>
+          <w:bottom w:val="single" w:color="auto" w:sz="4"/>
+          <w:right w:val="single" w:color="auto" w:sz="4"/>
+          <w:insideH w:val="single" w:color="auto" w:sz="4"/>
+          <w:insideV w:val="single" w:color="auto" w:sz="4"/>
+        </w:tblBorders>
+      </w:tblPr>
+      <w:tblGrid>
+        <w:gridCol w:w="100"/>
+        <w:gridCol w:w="100"/>
+      </w:tblGrid>
+      <w:tr>
+        <w:tc>
+          <w:tcPr>
+            <w:tcW w:type="pct" w:w="50%"/>
+            <w:tcMar>
+              <w:top w:type="dxa" w:w="100"/>
+              <w:bottom w:type="dxa" w:w="100"/>
+            </w:tcMar>
+          </w:tcPr>
+          <w:p>
+            <w:r>
+              <w:rPr>
+                <w:b/>
+                <w:bCs/>
+                <w:sz w:val="24"/>
+                <w:szCs w:val="24"/>
+              </w:rPr>
+              <w:t xml:space="preserve">John Doe</w:t>
+            </w:r>
+          </w:p>
+          <w:p>
+            <w:r>
+              <w:rPr>
+                <w:sz w:val="24"/>
+                <w:szCs w:val="24"/>
+              </w:rPr>
+              <w:t xml:space="preserve">123 Main St</w:t>
+            </w:r>
+          </w:p>
+          <w:p>
+            <w:r>
+              <w:rPr>
+                <w:sz w:val="24"/>
+                <w:szCs w:val="24"/>
+              </w:rPr>
+              <w:t xml:space="preserve">Anytown 12345</w:t>
+            </w:r>
+          </w:p>
+          <w:p>
+            <w:pPr>
+              <w:spacing w:after="200"/>
+            </w:pPr>
+          </w:p>
+        </w:tc>
+        <w:tc>
+          <w:tcPr>
+            <w:tcW w:type="pct" w:w="50%"/>
+            <w:tcMar>
+              <w:top w:type="dxa" w:w="100"/>
+              <w:bottom w:type="dxa" w:w="100"/>
+            </w:tcMar>
+          </w:tcPr>
+          <w:p/>
+        </w:tc>
+      </w:tr>
+    </w:tbl>
     <w:sectPr>
       <w:pgSz w:w="11906" w:h="16838" w:orient="portrait"/>
       <w:pgMar w:top="1440" w:right="1440" w:bottom="1440" w:left="1440" w:header="708" w:footer="708" w:gutter="0"/>

</xml_diff>